<commit_message>
vault backup: 2023-12-11 01:49:41
</commit_message>
<xml_diff>
--- a/ME 515/Project/project.docx
+++ b/ME 515/Project/project.docx
@@ -229,7 +229,7 @@
         <w:rPr>
           <w:noProof w:val="true"/>
         </w:rPr>
-        <w:t>re = 6378;  </w:t>
+        <w:t>re = 6378;      </w:t>
       </w:r>
       <w:r>
         <w:rPr>
@@ -358,18 +358,6 @@
       </w:pPr>
       <w:r>
         <w:rPr>
-          <w:color w:val="008013"/>
-          <w:noProof w:val="true"/>
-        </w:rPr>
-        <w:t>% y = subs(rhs(f2), mu, 3.986e5)</w:t>
-      </w:r>
-    </w:p>
-    <w:p>
-      <w:pPr>
-        <w:pStyle w:val="code"/>
-      </w:pPr>
-      <w:r>
-        <w:rPr>
           <w:noProof w:val="true"/>
         </w:rPr>
         <w:t>y = rhs(f2);</w:t>
@@ -502,18 +490,6 @@
       </w:pPr>
       <w:r>
         <w:rPr>
-          <w:color w:val="008013"/>
-          <w:noProof w:val="true"/>
-        </w:rPr>
-        <w:t>% dVt = subs(dVt, mu, 3.986e5)</w:t>
-      </w:r>
-    </w:p>
-    <w:p>
-      <w:pPr>
-        <w:pStyle w:val="code"/>
-      </w:pPr>
-      <w:r>
-        <w:rPr>
           <w:noProof w:val="true"/>
         </w:rPr>
         <w:t>plot(zs, subs(dVt, z, zs))</w:t>
@@ -525,18 +501,6 @@
       </w:pPr>
       <w:r>
         <w:rPr>
-          <w:color w:val="008013"/>
-          <w:noProof w:val="true"/>
-        </w:rPr>
-        <w:t>% title({'Total Velocity Impulse required to perform Hohmann Transfer', 'for different parking orbit altitudes'})</w:t>
-      </w:r>
-    </w:p>
-    <w:p>
-      <w:pPr>
-        <w:pStyle w:val="code"/>
-      </w:pPr>
-      <w:r>
-        <w:rPr>
           <w:noProof w:val="true"/>
         </w:rPr>
         <w:t>xlabel(</w:t>
@@ -634,18 +598,6 @@
       </w:r>
     </w:p>
     <w:altChunk r:id="rId5"/>
-    <w:p>
-      <w:pPr>
-        <w:pStyle w:val="code"/>
-      </w:pPr>
-      <w:r>
-        <w:rPr>
-          <w:color w:val="008013"/>
-          <w:noProof w:val="true"/>
-        </w:rPr>
-        <w:t>% dep = subs(dep, mu, 3.986e5)</w:t>
-      </w:r>
-    </w:p>
     <w:p>
       <w:pPr>
         <w:pStyle w:val="code"/>
@@ -831,7 +783,17 @@
       </w:pPr>
       <w:r>
         <w:rPr/>
-        <w:t>Based on online sources, it is generally accepted that the optimal earth parking orbit is in LEO (Low Earth Orbit), which is between 160km - 2000km. Apollo 11 went into a nearly circular earth parking orbit of ~185.9 km. Since that mission was successful, a parking orbit of 190km will be used. It requires less total velocity impulse to obtain the orbit via Hohmann Transfer compared to higher LEOs, while still being high enough to avoid atmospheric drag.</w:t>
+        <w:t>Based on online sources, it is generally accepted that the optimal earth parking orbit is in LEO (Low Earth Orbit), which is between 160km - 2000km. Apollo 11 went into a nearly circular earth parking orbit of ~185.9 km. Since that mission was successful, a parking orbit altitude of </w:t>
+      </w:r>
+      <w:r>
+        <w:rPr>
+          <w:b/>
+        </w:rPr>
+        <w:t>190km</w:t>
+      </w:r>
+      <w:r>
+        <w:rPr/>
+        <w:t> will be used. It requires less total velocity impulse to obtain the orbit via Hohmann Transfer compared to higher LEOs, while still being high enough to avoid atmospheric drag.</w:t>
       </w:r>
     </w:p>
     <w:p>
@@ -1039,22 +1001,21 @@
         <w:rPr>
           <w:noProof w:val="true"/>
         </w:rPr>
-        <w:t>po.v = sqrt(mu/po.r)</w:t>
+        <w:t>po.v = sqrt(mu/po.r);</w:t>
+      </w:r>
+    </w:p>
+    <w:p>
+      <w:pPr>
+        <w:pStyle w:val="code"/>
+      </w:pPr>
+      <w:r>
+        <w:rPr>
+          <w:noProof w:val="true"/>
+        </w:rPr>
+        <w:t>a_transfer = (re + po.r)/2</w:t>
       </w:r>
     </w:p>
     <w:altChunk r:id="rId11"/>
-    <w:p>
-      <w:pPr>
-        <w:pStyle w:val="code"/>
-      </w:pPr>
-      <w:r>
-        <w:rPr>
-          <w:noProof w:val="true"/>
-        </w:rPr>
-        <w:t>a_transfer = (re + po.r)/2</w:t>
-      </w:r>
-    </w:p>
-    <w:altChunk r:id="rId12"/>
     <w:p>
       <w:pPr>
         <w:pStyle w:val="text"/>
@@ -1080,7 +1041,7 @@
                     <pic:cNvPicPr/>
                   </pic:nvPicPr>
                   <pic:blipFill>
-                    <a:blip r:embed="rId13"/>
+                    <a:blip r:embed="rId12"/>
                     <a:stretch>
                       <a:fillRect/>
                     </a:stretch>
@@ -1123,7 +1084,7 @@
                     <pic:cNvPicPr/>
                   </pic:nvPicPr>
                   <pic:blipFill>
-                    <a:blip r:embed="rId14"/>
+                    <a:blip r:embed="rId13"/>
                     <a:stretch>
                       <a:fillRect/>
                     </a:stretch>
@@ -1159,7 +1120,7 @@
         <w:rPr>
           <w:noProof w:val="true"/>
         </w:rPr>
-        <w:t>sys_check = 3    </w:t>
+        <w:t>sys_check = 3;    </w:t>
       </w:r>
       <w:r>
         <w:rPr>
@@ -1169,6 +1130,115 @@
         <w:t>% hours</w:t>
       </w:r>
     </w:p>
+    <w:p>
+      <w:pPr>
+        <w:pStyle w:val="code"/>
+      </w:pPr>
+      <w:r>
+        <w:rPr>
+          <w:noProof w:val="true"/>
+        </w:rPr>
+        <w:t>po.T = 2*pi*sqrt((po.r^3)/mu)/ (60*60)  </w:t>
+      </w:r>
+      <w:r>
+        <w:rPr>
+          <w:color w:val="008013"/>
+          <w:noProof w:val="true"/>
+        </w:rPr>
+        <w:t>% hours</w:t>
+      </w:r>
+    </w:p>
+    <w:altChunk r:id="rId14"/>
+    <w:p>
+      <w:pPr>
+        <w:pStyle w:val="code"/>
+      </w:pPr>
+      <w:r>
+        <w:rPr>
+          <w:color w:val="0e00ff"/>
+          <w:noProof w:val="true"/>
+        </w:rPr>
+        <w:t>if </w:t>
+      </w:r>
+      <w:r>
+        <w:rPr>
+          <w:noProof w:val="true"/>
+        </w:rPr>
+        <w:t>(po.T &gt; sys_check)</w:t>
+      </w:r>
+    </w:p>
+    <w:p>
+      <w:pPr>
+        <w:pStyle w:val="code"/>
+      </w:pPr>
+      <w:r>
+        <w:rPr>
+          <w:noProof w:val="true"/>
+        </w:rPr>
+        <w:t>    disp(</w:t>
+      </w:r>
+      <w:r>
+        <w:rPr>
+          <w:color w:val="a709f5"/>
+          <w:noProof w:val="true"/>
+        </w:rPr>
+        <w:t>'Proceed'</w:t>
+      </w:r>
+      <w:r>
+        <w:rPr>
+          <w:noProof w:val="true"/>
+        </w:rPr>
+        <w:t>)</w:t>
+      </w:r>
+    </w:p>
+    <w:p>
+      <w:pPr>
+        <w:pStyle w:val="code"/>
+      </w:pPr>
+      <w:r>
+        <w:rPr>
+          <w:color w:val="0e00ff"/>
+          <w:noProof w:val="true"/>
+        </w:rPr>
+        <w:t>else</w:t>
+      </w:r>
+    </w:p>
+    <w:p>
+      <w:pPr>
+        <w:pStyle w:val="code"/>
+      </w:pPr>
+      <w:r>
+        <w:rPr>
+          <w:noProof w:val="true"/>
+        </w:rPr>
+        <w:t>    disp(</w:t>
+      </w:r>
+      <w:r>
+        <w:rPr>
+          <w:color w:val="a709f5"/>
+          <w:noProof w:val="true"/>
+        </w:rPr>
+        <w:t>'Spacecraft will orbit Earth more than once'</w:t>
+      </w:r>
+      <w:r>
+        <w:rPr>
+          <w:noProof w:val="true"/>
+        </w:rPr>
+        <w:t>)</w:t>
+      </w:r>
+    </w:p>
+    <w:p>
+      <w:pPr>
+        <w:pStyle w:val="code"/>
+      </w:pPr>
+      <w:r>
+        <w:rPr>
+          <w:color w:val="0e00ff"/>
+          <w:noProof w:val="true"/>
+        </w:rPr>
+        <w:t>end</w:t>
+      </w:r>
+    </w:p>
     <w:altChunk r:id="rId15"/>
     <w:p>
       <w:pPr>
@@ -1178,14 +1248,7 @@
         <w:rPr>
           <w:noProof w:val="true"/>
         </w:rPr>
-        <w:t>po.T = 2*pi*sqrt((po.r^3)/mu)/ (60*60)  </w:t>
-      </w:r>
-      <w:r>
-        <w:rPr>
-          <w:color w:val="008013"/>
-          <w:noProof w:val="true"/>
-        </w:rPr>
-        <w:t>% hours</w:t>
+        <w:t>sys_check/po.T</w:t>
       </w:r>
     </w:p>
     <w:altChunk r:id="rId16"/>
@@ -1195,115 +1258,12 @@
       </w:pPr>
       <w:r>
         <w:rPr>
-          <w:color w:val="0e00ff"/>
-          <w:noProof w:val="true"/>
-        </w:rPr>
-        <w:t>if </w:t>
-      </w:r>
-      <w:r>
-        <w:rPr>
-          <w:noProof w:val="true"/>
-        </w:rPr>
-        <w:t>(po.T &gt; sys_check)</w:t>
-      </w:r>
-    </w:p>
-    <w:p>
-      <w:pPr>
-        <w:pStyle w:val="code"/>
-      </w:pPr>
-      <w:r>
-        <w:rPr>
-          <w:noProof w:val="true"/>
-        </w:rPr>
-        <w:t>    disp(</w:t>
-      </w:r>
-      <w:r>
-        <w:rPr>
-          <w:color w:val="a709f5"/>
-          <w:noProof w:val="true"/>
-        </w:rPr>
-        <w:t>'Proceed'</w:t>
-      </w:r>
-      <w:r>
-        <w:rPr>
-          <w:noProof w:val="true"/>
-        </w:rPr>
-        <w:t>)</w:t>
-      </w:r>
-    </w:p>
-    <w:p>
-      <w:pPr>
-        <w:pStyle w:val="code"/>
-      </w:pPr>
-      <w:r>
-        <w:rPr>
-          <w:color w:val="0e00ff"/>
-          <w:noProof w:val="true"/>
-        </w:rPr>
-        <w:t>else</w:t>
-      </w:r>
-    </w:p>
-    <w:p>
-      <w:pPr>
-        <w:pStyle w:val="code"/>
-      </w:pPr>
-      <w:r>
-        <w:rPr>
-          <w:noProof w:val="true"/>
-        </w:rPr>
-        <w:t>    disp(</w:t>
-      </w:r>
-      <w:r>
-        <w:rPr>
-          <w:color w:val="a709f5"/>
-          <w:noProof w:val="true"/>
-        </w:rPr>
-        <w:t>'Spacecraft will orbit Earth more than once'</w:t>
-      </w:r>
-      <w:r>
-        <w:rPr>
-          <w:noProof w:val="true"/>
-        </w:rPr>
-        <w:t>)</w:t>
-      </w:r>
-    </w:p>
-    <w:p>
-      <w:pPr>
-        <w:pStyle w:val="code"/>
-      </w:pPr>
-      <w:r>
-        <w:rPr>
-          <w:color w:val="0e00ff"/>
-          <w:noProof w:val="true"/>
-        </w:rPr>
-        <w:t>end</w:t>
+          <w:noProof w:val="true"/>
+        </w:rPr>
+        <w:t>sys_check - (po.T * 2)</w:t>
       </w:r>
     </w:p>
     <w:altChunk r:id="rId17"/>
-    <w:p>
-      <w:pPr>
-        <w:pStyle w:val="code"/>
-      </w:pPr>
-      <w:r>
-        <w:rPr>
-          <w:noProof w:val="true"/>
-        </w:rPr>
-        <w:t>sys_check/po.T</w:t>
-      </w:r>
-    </w:p>
-    <w:altChunk r:id="rId18"/>
-    <w:p>
-      <w:pPr>
-        <w:pStyle w:val="code"/>
-      </w:pPr>
-      <w:r>
-        <w:rPr>
-          <w:noProof w:val="true"/>
-        </w:rPr>
-        <w:t>sys_check - (po.T * 2)</w:t>
-      </w:r>
-    </w:p>
-    <w:altChunk r:id="rId19"/>
     <w:p>
       <w:pPr>
         <w:pStyle w:val="text"/>
@@ -1312,6 +1272,92 @@
       <w:r>
         <w:rPr/>
         <w:t>Assuming that the spacecraft launched at the left of the Earth (</w:t>
+      </w:r>
+      <w:r>
+        <w:rPr>
+          <w:position w:val="-7.125"/>
+        </w:rPr>
+        <w:drawing>
+          <wp:inline xmlns:wp="http://schemas.openxmlformats.org/drawingml/2006/wordprocessingDrawing" distB="0" distL="0" distR="0" distT="0">
+            <wp:extent cx="152400" cy="190500"/>
+            <wp:docPr id="1" name="Untitled"/>
+            <a:graphic xmlns:a="http://schemas.openxmlformats.org/drawingml/2006/main">
+              <a:graphicData uri="http://schemas.openxmlformats.org/drawingml/2006/picture">
+                <pic:pic xmlns:pic="http://schemas.openxmlformats.org/drawingml/2006/picture">
+                  <pic:nvPicPr>
+                    <pic:cNvPr id="1" name="Untitled"/>
+                    <pic:cNvPicPr/>
+                  </pic:nvPicPr>
+                  <pic:blipFill>
+                    <a:blip r:embed="rId18"/>
+                    <a:stretch>
+                      <a:fillRect/>
+                    </a:stretch>
+                  </pic:blipFill>
+                  <pic:spPr>
+                    <a:xfrm>
+                      <a:off x="0" y="0"/>
+                      <a:ext cx="152400" cy="190500"/>
+                    </a:xfrm>
+                    <a:prstGeom prst="rect">
+                      <a:avLst/>
+                    </a:prstGeom>
+                  </pic:spPr>
+                </pic:pic>
+              </a:graphicData>
+            </a:graphic>
+          </wp:inline>
+        </w:drawing>
+        <w:rPr>
+          <w:position w:val="0"/>
+        </w:rPr>
+      </w:r>
+      <w:r>
+        <w:rPr/>
+        <w:t> w.r.t. the earth-moon line) and the spacecraft reached parking orbit at the right of Earth (</w:t>
+      </w:r>
+      <w:r>
+        <w:rPr>
+          <w:position w:val="-7.125"/>
+        </w:rPr>
+        <w:drawing>
+          <wp:inline xmlns:wp="http://schemas.openxmlformats.org/drawingml/2006/wordprocessingDrawing" distB="0" distL="0" distR="0" distT="0">
+            <wp:extent cx="295275" cy="190500"/>
+            <wp:docPr id="1" name="Untitled"/>
+            <a:graphic xmlns:a="http://schemas.openxmlformats.org/drawingml/2006/main">
+              <a:graphicData uri="http://schemas.openxmlformats.org/drawingml/2006/picture">
+                <pic:pic xmlns:pic="http://schemas.openxmlformats.org/drawingml/2006/picture">
+                  <pic:nvPicPr>
+                    <pic:cNvPr id="1" name="Untitled"/>
+                    <pic:cNvPicPr/>
+                  </pic:nvPicPr>
+                  <pic:blipFill>
+                    <a:blip r:embed="rId19"/>
+                    <a:stretch>
+                      <a:fillRect/>
+                    </a:stretch>
+                  </pic:blipFill>
+                  <pic:spPr>
+                    <a:xfrm>
+                      <a:off x="0" y="0"/>
+                      <a:ext cx="295275" cy="190500"/>
+                    </a:xfrm>
+                    <a:prstGeom prst="rect">
+                      <a:avLst/>
+                    </a:prstGeom>
+                  </pic:spPr>
+                </pic:pic>
+              </a:graphicData>
+            </a:graphic>
+          </wp:inline>
+        </w:drawing>
+        <w:rPr>
+          <w:position w:val="0"/>
+        </w:rPr>
+      </w:r>
+      <w:r>
+        <w:rPr/>
+        <w:t> counterclockwise w.r.t. the earth-moon line), the spacecraft must stay in the parking orbit for at least 3 hours, orbiting 2 and a half times if we want to apply TLI at </w:t>
       </w:r>
       <w:r>
         <w:rPr>
@@ -1354,92 +1400,6 @@
       </w:r>
       <w:r>
         <w:rPr/>
-        <w:t> w.r.t. the earth-moon line) and the spacecraft reached parking orbit at the right of Earth (</w:t>
-      </w:r>
-      <w:r>
-        <w:rPr>
-          <w:position w:val="-7.125"/>
-        </w:rPr>
-        <w:drawing>
-          <wp:inline xmlns:wp="http://schemas.openxmlformats.org/drawingml/2006/wordprocessingDrawing" distB="0" distL="0" distR="0" distT="0">
-            <wp:extent cx="295275" cy="190500"/>
-            <wp:docPr id="1" name="Untitled"/>
-            <a:graphic xmlns:a="http://schemas.openxmlformats.org/drawingml/2006/main">
-              <a:graphicData uri="http://schemas.openxmlformats.org/drawingml/2006/picture">
-                <pic:pic xmlns:pic="http://schemas.openxmlformats.org/drawingml/2006/picture">
-                  <pic:nvPicPr>
-                    <pic:cNvPr id="1" name="Untitled"/>
-                    <pic:cNvPicPr/>
-                  </pic:nvPicPr>
-                  <pic:blipFill>
-                    <a:blip r:embed="rId21"/>
-                    <a:stretch>
-                      <a:fillRect/>
-                    </a:stretch>
-                  </pic:blipFill>
-                  <pic:spPr>
-                    <a:xfrm>
-                      <a:off x="0" y="0"/>
-                      <a:ext cx="295275" cy="190500"/>
-                    </a:xfrm>
-                    <a:prstGeom prst="rect">
-                      <a:avLst/>
-                    </a:prstGeom>
-                  </pic:spPr>
-                </pic:pic>
-              </a:graphicData>
-            </a:graphic>
-          </wp:inline>
-        </w:drawing>
-        <w:rPr>
-          <w:position w:val="0"/>
-        </w:rPr>
-      </w:r>
-      <w:r>
-        <w:rPr/>
-        <w:t> counterclockwise w.r.t. the earth-moon line), the spacecraft must stay in the parking orbit for at least 3 hours, orbiting 2 and a half times if we want to apply TLI at </w:t>
-      </w:r>
-      <w:r>
-        <w:rPr>
-          <w:position w:val="-7.125"/>
-        </w:rPr>
-        <w:drawing>
-          <wp:inline xmlns:wp="http://schemas.openxmlformats.org/drawingml/2006/wordprocessingDrawing" distB="0" distL="0" distR="0" distT="0">
-            <wp:extent cx="152400" cy="190500"/>
-            <wp:docPr id="1" name="Untitled"/>
-            <a:graphic xmlns:a="http://schemas.openxmlformats.org/drawingml/2006/main">
-              <a:graphicData uri="http://schemas.openxmlformats.org/drawingml/2006/picture">
-                <pic:pic xmlns:pic="http://schemas.openxmlformats.org/drawingml/2006/picture">
-                  <pic:nvPicPr>
-                    <pic:cNvPr id="1" name="Untitled"/>
-                    <pic:cNvPicPr/>
-                  </pic:nvPicPr>
-                  <pic:blipFill>
-                    <a:blip r:embed="rId22"/>
-                    <a:stretch>
-                      <a:fillRect/>
-                    </a:stretch>
-                  </pic:blipFill>
-                  <pic:spPr>
-                    <a:xfrm>
-                      <a:off x="0" y="0"/>
-                      <a:ext cx="152400" cy="190500"/>
-                    </a:xfrm>
-                    <a:prstGeom prst="rect">
-                      <a:avLst/>
-                    </a:prstGeom>
-                  </pic:spPr>
-                </pic:pic>
-              </a:graphicData>
-            </a:graphic>
-          </wp:inline>
-        </w:drawing>
-        <w:rPr>
-          <w:position w:val="0"/>
-        </w:rPr>
-      </w:r>
-      <w:r>
-        <w:rPr/>
         <w:t> w.r.t. the earth-moon line.</w:t>
       </w:r>
     </w:p>
@@ -1483,7 +1443,7 @@
         <w:t>T.sys_to_tli = (po.T * 2.5) - sys_check</w:t>
       </w:r>
     </w:p>
-    <w:altChunk r:id="rId23"/>
+    <w:altChunk r:id="rId21"/>
     <w:p>
       <w:pPr>
         <w:pStyle w:val="heading"/>
@@ -1512,7 +1472,7 @@
         <w:rPr>
           <w:noProof w:val="true"/>
         </w:rPr>
-        <w:t>m.r = 1749;  </w:t>
+        <w:t>m.r = 1749; </w:t>
       </w:r>
       <w:r>
         <w:rPr>
@@ -1530,141 +1490,101 @@
         <w:rPr>
           <w:noProof w:val="true"/>
         </w:rPr>
-        <w:t>a = po.r  </w:t>
+        <w:t>rp = po.r   </w:t>
       </w:r>
       <w:r>
         <w:rPr>
           <w:color w:val="008013"/>
           <w:noProof w:val="true"/>
         </w:rPr>
-        <w:t>% Semi-major axis of earth parking orbit</w:t>
-      </w:r>
-    </w:p>
-    <w:altChunk r:id="rId24"/>
-    <w:p>
-      <w:pPr>
-        <w:pStyle w:val="code"/>
-      </w:pPr>
-      <w:r>
-        <w:rPr>
-          <w:noProof w:val="true"/>
-        </w:rPr>
-        <w:t>rp = a  </w:t>
+        <w:t>% Perigee Radius of Transfer Ellipse</w:t>
+      </w:r>
+    </w:p>
+    <w:altChunk r:id="rId22"/>
+    <w:p>
+      <w:pPr>
+        <w:pStyle w:val="code"/>
+      </w:pPr>
+      <w:r>
+        <w:rPr>
+          <w:noProof w:val="true"/>
+        </w:rPr>
+        <w:t>rem = 384400;                                   </w:t>
       </w:r>
       <w:r>
         <w:rPr>
           <w:color w:val="008013"/>
           <w:noProof w:val="true"/>
         </w:rPr>
-        <w:t>% Perigee Radius of Transfer Ellipse</w:t>
-      </w:r>
-    </w:p>
-    <w:altChunk r:id="rId25"/>
-    <w:p>
-      <w:pPr>
-        <w:pStyle w:val="code"/>
-      </w:pPr>
-      <w:r>
-        <w:rPr>
-          <w:noProof w:val="true"/>
-        </w:rPr>
-        <w:t>rem = 384400 </w:t>
+        <w:t>% Apogee Radius of Transfer Ellipse, which is approximately the </w:t>
+      </w:r>
+    </w:p>
+    <w:p>
+      <w:pPr>
+        <w:pStyle w:val="code"/>
+      </w:pPr>
+      <w:r>
+        <w:rPr>
+          <w:noProof w:val="true"/>
+        </w:rPr>
+        <w:t>                                                </w:t>
       </w:r>
       <w:r>
         <w:rPr>
           <w:color w:val="008013"/>
           <w:noProof w:val="true"/>
         </w:rPr>
-        <w:t>% Apogee Radius of Transfer Ellipse, which is approximately the distance from the earth to the moon</w:t>
-      </w:r>
-    </w:p>
-    <w:altChunk r:id="rId26"/>
-    <w:p>
-      <w:pPr>
-        <w:pStyle w:val="code"/>
-      </w:pPr>
-      <w:r>
-        <w:rPr>
-          <w:noProof w:val="true"/>
-        </w:rPr>
-        <w:t>e_em = 1 - rp/rem</w:t>
-      </w:r>
-    </w:p>
-    <w:altChunk r:id="rId27"/>
-    <w:p>
-      <w:pPr>
-        <w:pStyle w:val="code"/>
-      </w:pPr>
+        <w:t>% distance from the earth to the moon</w:t>
+      </w:r>
+    </w:p>
+    <w:p>
+      <w:pPr>
+        <w:pStyle w:val="code"/>
+      </w:pPr>
+      <w:r>
+        <w:rPr>
+          <w:noProof w:val="true"/>
+        </w:rPr>
+        <w:t>e_em = 1 - rp/rem;</w:t>
+      </w:r>
+    </w:p>
+    <w:p>
+      <w:pPr>
+        <w:pStyle w:val="code"/>
+      </w:pPr>
+      <w:r>
+        <w:rPr>
+          <w:noProof w:val="true"/>
+        </w:rPr>
+        <w:t>a_em = rp / (1 - e_em);                         </w:t>
+      </w:r>
       <w:r>
         <w:rPr>
           <w:color w:val="008013"/>
           <w:noProof w:val="true"/>
         </w:rPr>
-        <w:t>% e_em = (m.r - rp)/(m.r + rp)  % Eccentricity of earth-moon transfer ellipse</w:t>
-      </w:r>
-    </w:p>
-    <w:p>
-      <w:pPr>
-        <w:pStyle w:val="code"/>
-      </w:pPr>
-      <w:r>
-        <w:rPr>
-          <w:noProof w:val="true"/>
-        </w:rPr>
-        <w:t>a_em = rp / (1 - e_em)  </w:t>
+        <w:t>% Semi-major axis of earth-moon transfer ellipse</w:t>
+      </w:r>
+    </w:p>
+    <w:p>
+      <w:pPr>
+        <w:pStyle w:val="code"/>
+      </w:pPr>
+      <w:r>
+        <w:rPr>
+          <w:noProof w:val="true"/>
+        </w:rPr>
+        <w:t>m.soi = (0.073e24/5.97219e24)^(2/5)*(3.844e5)   </w:t>
       </w:r>
       <w:r>
         <w:rPr>
           <w:color w:val="008013"/>
           <w:noProof w:val="true"/>
         </w:rPr>
-        <w:t>% Semi-major axis of earth-moon transfer ellipse</w:t>
-      </w:r>
-    </w:p>
-    <w:altChunk r:id="rId28"/>
-    <w:p>
-      <w:pPr>
-        <w:pStyle w:val="code"/>
-      </w:pPr>
-      <w:r>
-        <w:rPr>
-          <w:noProof w:val="true"/>
-        </w:rPr>
-        <w:t>m.soi = (0.073e24/5.97219e24)^(2/5)*(3.844e5)   </w:t>
-      </w:r>
-      <w:r>
-        <w:rPr>
-          <w:color w:val="008013"/>
-          <w:noProof w:val="true"/>
-        </w:rPr>
         <w:t>% Radius of Sphere of Influence of Moon</w:t>
       </w:r>
     </w:p>
-    <w:altChunk r:id="rId29"/>
-    <w:p>
-      <w:pPr>
-        <w:pStyle w:val="code"/>
-      </w:pPr>
-      <w:r>
-        <w:rPr>
-          <w:noProof w:val="true"/>
-        </w:rPr>
-        <w:t>a_em = sqrt( (rem)^2 + (m.soi)^2 )</w:t>
-      </w:r>
-    </w:p>
-    <w:altChunk r:id="rId30"/>
-    <w:p>
-      <w:pPr>
-        <w:pStyle w:val="code"/>
-      </w:pPr>
-      <w:r>
-        <w:rPr>
-          <w:noProof w:val="true"/>
-        </w:rPr>
-        <w:t>dVp_m = sqrt(mu/rp)*(sqrt(1+e_em) - 1)</w:t>
-      </w:r>
-    </w:p>
-    <w:altChunk r:id="rId31"/>
+    <w:altChunk r:id="rId23"/>
     <w:p>
       <w:pPr>
         <w:pStyle w:val="text"/>
@@ -1712,7 +1632,7 @@
                     <pic:cNvPicPr/>
                   </pic:nvPicPr>
                   <pic:blipFill>
-                    <a:blip r:embed="rId32"/>
+                    <a:blip r:embed="rId24"/>
                     <a:stretch>
                       <a:fillRect/>
                     </a:stretch>
@@ -1798,7 +1718,7 @@
         <w:rPr>
           <w:noProof w:val="true"/>
         </w:rPr>
-        <w:t>r0 = [-rp*cosd(alpha) -rp*sind(alpha) 0];           </w:t>
+        <w:t>r0 = [-rp*cosd(alpha) -rp*sind(alpha) 0]           </w:t>
       </w:r>
       <w:r>
         <w:rPr>
@@ -1808,15 +1728,16 @@
         <w:t>% Position Vector of Translunar Injection</w:t>
       </w:r>
     </w:p>
-    <w:p>
-      <w:pPr>
-        <w:pStyle w:val="code"/>
-      </w:pPr>
-      <w:r>
-        <w:rPr>
-          <w:noProof w:val="true"/>
-        </w:rPr>
-        <w:t>r1 = [ rem - m.soi*cosd(lam) m.soi*sind(lam) 0];    </w:t>
+    <w:altChunk r:id="rId25"/>
+    <w:p>
+      <w:pPr>
+        <w:pStyle w:val="code"/>
+      </w:pPr>
+      <w:r>
+        <w:rPr>
+          <w:noProof w:val="true"/>
+        </w:rPr>
+        <w:t>r1 = [ rem - m.soi*cosd(lam) m.soi*sind(lam) 0]    </w:t>
       </w:r>
       <w:r>
         <w:rPr>
@@ -1826,50 +1747,49 @@
         <w:t>% Position Vector of Patch Point</w:t>
       </w:r>
     </w:p>
-    <w:p>
-      <w:pPr>
-        <w:pStyle w:val="code"/>
-      </w:pPr>
-      <w:r>
-        <w:rPr>
-          <w:noProof w:val="true"/>
-        </w:rPr>
-        <w:t>x = [r0(1) r1(1)]</w:t>
-      </w:r>
-    </w:p>
-    <w:altChunk r:id="rId33"/>
-    <w:p>
-      <w:pPr>
-        <w:pStyle w:val="code"/>
-      </w:pPr>
-      <w:r>
-        <w:rPr>
-          <w:noProof w:val="true"/>
-        </w:rPr>
-        <w:t>y = [r0(2) r1(2)]</w:t>
-      </w:r>
-    </w:p>
-    <w:altChunk r:id="rId34"/>
-    <w:p>
-      <w:pPr>
-        <w:pStyle w:val="code"/>
-      </w:pPr>
-      <w:r>
-        <w:rPr>
-          <w:noProof w:val="true"/>
-        </w:rPr>
-        <w:t>fig = figure(); </w:t>
-      </w:r>
-    </w:p>
-    <w:p>
-      <w:pPr>
-        <w:pStyle w:val="code"/>
-      </w:pPr>
-      <w:r>
-        <w:rPr>
-          <w:noProof w:val="true"/>
-        </w:rPr>
-        <w:t>fig.Position(3:4) = [1000, 500];</w:t>
+    <w:altChunk r:id="rId26"/>
+    <w:p>
+      <w:pPr>
+        <w:pStyle w:val="code"/>
+      </w:pPr>
+      <w:r>
+        <w:rPr>
+          <w:noProof w:val="true"/>
+        </w:rPr>
+        <w:t>x = [r0(1) r1(1)];</w:t>
+      </w:r>
+    </w:p>
+    <w:p>
+      <w:pPr>
+        <w:pStyle w:val="code"/>
+      </w:pPr>
+      <w:r>
+        <w:rPr>
+          <w:noProof w:val="true"/>
+        </w:rPr>
+        <w:t>y = [r0(2) r1(2)];</w:t>
+      </w:r>
+    </w:p>
+    <w:p>
+      <w:pPr>
+        <w:pStyle w:val="code"/>
+      </w:pPr>
+      <w:r>
+        <w:rPr>
+          <w:noProof w:val="true"/>
+        </w:rPr>
+        <w:t>fig1 = figure(); </w:t>
+      </w:r>
+    </w:p>
+    <w:p>
+      <w:pPr>
+        <w:pStyle w:val="code"/>
+      </w:pPr>
+      <w:r>
+        <w:rPr>
+          <w:noProof w:val="true"/>
+        </w:rPr>
+        <w:t>fig1.Position(3:4) = [1000, 500];</w:t>
       </w:r>
     </w:p>
     <w:p>
@@ -2004,6 +1924,80 @@
         <w:rPr>
           <w:noProof w:val="true"/>
         </w:rPr>
+        <w:t>plot(re*sind(te), re*cosd(te), </w:t>
+      </w:r>
+      <w:r>
+        <w:rPr>
+          <w:color w:val="a709f5"/>
+          <w:noProof w:val="true"/>
+        </w:rPr>
+        <w:t>'Color'</w:t>
+      </w:r>
+      <w:r>
+        <w:rPr>
+          <w:noProof w:val="true"/>
+        </w:rPr>
+        <w:t>, </w:t>
+      </w:r>
+      <w:r>
+        <w:rPr>
+          <w:color w:val="a709f5"/>
+          <w:noProof w:val="true"/>
+        </w:rPr>
+        <w:t>'g'</w:t>
+      </w:r>
+      <w:r>
+        <w:rPr>
+          <w:noProof w:val="true"/>
+        </w:rPr>
+        <w:t>);</w:t>
+      </w:r>
+    </w:p>
+    <w:p>
+      <w:pPr>
+        <w:pStyle w:val="code"/>
+      </w:pPr>
+      <w:r>
+        <w:rPr>
+          <w:noProof w:val="true"/>
+        </w:rPr>
+        <w:t>plot(m.r*sind(te) + rem, m.r*cosd(te), </w:t>
+      </w:r>
+      <w:r>
+        <w:rPr>
+          <w:color w:val="a709f5"/>
+          <w:noProof w:val="true"/>
+        </w:rPr>
+        <w:t>'Color'</w:t>
+      </w:r>
+      <w:r>
+        <w:rPr>
+          <w:noProof w:val="true"/>
+        </w:rPr>
+        <w:t>, </w:t>
+      </w:r>
+      <w:r>
+        <w:rPr>
+          <w:color w:val="a709f5"/>
+          <w:noProof w:val="true"/>
+        </w:rPr>
+        <w:t>'g'</w:t>
+      </w:r>
+      <w:r>
+        <w:rPr>
+          <w:noProof w:val="true"/>
+        </w:rPr>
+        <w:t>);</w:t>
+      </w:r>
+    </w:p>
+    <w:p>
+      <w:pPr>
+        <w:pStyle w:val="code"/>
+      </w:pPr>
+      <w:r>
+        <w:rPr>
+          <w:noProof w:val="true"/>
+        </w:rPr>
         <w:t/>
       </w:r>
     </w:p>
@@ -2013,9 +2007,21 @@
       </w:pPr>
       <w:r>
         <w:rPr>
-          <w:noProof w:val="true"/>
-        </w:rPr>
-        <w:t>plot(re*sind(te), re*cosd(te), </w:t>
+          <w:color w:val="008013"/>
+          <w:noProof w:val="true"/>
+        </w:rPr>
+        <w:t>% plot circular earth orbit</w:t>
+      </w:r>
+    </w:p>
+    <w:p>
+      <w:pPr>
+        <w:pStyle w:val="code"/>
+      </w:pPr>
+      <w:r>
+        <w:rPr>
+          <w:noProof w:val="true"/>
+        </w:rPr>
+        <w:t>plot(rp * sind(te), rp * cosd(te), </w:t>
       </w:r>
       <w:r>
         <w:rPr>
@@ -2035,7 +2041,7 @@
           <w:color w:val="a709f5"/>
           <w:noProof w:val="true"/>
         </w:rPr>
-        <w:t>'g'</w:t>
+        <w:t>'r'</w:t>
       </w:r>
       <w:r>
         <w:rPr>
@@ -2052,7 +2058,30 @@
         <w:rPr>
           <w:noProof w:val="true"/>
         </w:rPr>
-        <w:t>plot(m.r*sind(te) + rem, m.r*cosd(te), </w:t>
+        <w:t/>
+      </w:r>
+    </w:p>
+    <w:p>
+      <w:pPr>
+        <w:pStyle w:val="code"/>
+      </w:pPr>
+      <w:r>
+        <w:rPr>
+          <w:color w:val="008013"/>
+          <w:noProof w:val="true"/>
+        </w:rPr>
+        <w:t>% plot Moon SOI</w:t>
+      </w:r>
+    </w:p>
+    <w:p>
+      <w:pPr>
+        <w:pStyle w:val="code"/>
+      </w:pPr>
+      <w:r>
+        <w:rPr>
+          <w:noProof w:val="true"/>
+        </w:rPr>
+        <w:t>plot((m.soi * sind(te)) + rem, (m.soi * cosd(te)), </w:t>
       </w:r>
       <w:r>
         <w:rPr>
@@ -2072,7 +2101,7 @@
           <w:color w:val="a709f5"/>
           <w:noProof w:val="true"/>
         </w:rPr>
-        <w:t>'g'</w:t>
+        <w:t>'r'</w:t>
       </w:r>
       <w:r>
         <w:rPr>
@@ -2098,10 +2127,20 @@
       </w:pPr>
       <w:r>
         <w:rPr>
-          <w:color w:val="008013"/>
-          <w:noProof w:val="true"/>
-        </w:rPr>
-        <w:t>% plot circular earth orbit</w:t>
+          <w:noProof w:val="true"/>
+        </w:rPr>
+        <w:t>plot([rem r1(1)], [0 0])</w:t>
+      </w:r>
+    </w:p>
+    <w:p>
+      <w:pPr>
+        <w:pStyle w:val="code"/>
+      </w:pPr>
+      <w:r>
+        <w:rPr>
+          <w:noProof w:val="true"/>
+        </w:rPr>
+        <w:t>plot([r1(1) r1(1)], [0 r1(2)])</w:t>
       </w:r>
     </w:p>
     <w:p>
@@ -2123,209 +2162,114 @@
         <w:rPr>
           <w:noProof w:val="true"/>
         </w:rPr>
-        <w:t>plot(rp * sind(te), rp * cosd(te), </w:t>
-      </w:r>
-      <w:r>
-        <w:rPr>
-          <w:color w:val="a709f5"/>
-          <w:noProof w:val="true"/>
-        </w:rPr>
-        <w:t>'Color'</w:t>
-      </w:r>
-      <w:r>
-        <w:rPr>
-          <w:noProof w:val="true"/>
-        </w:rPr>
-        <w:t>, </w:t>
-      </w:r>
-      <w:r>
-        <w:rPr>
-          <w:color w:val="a709f5"/>
-          <w:noProof w:val="true"/>
-        </w:rPr>
-        <w:t>'r'</w:t>
-      </w:r>
-      <w:r>
-        <w:rPr>
-          <w:noProof w:val="true"/>
-        </w:rPr>
-        <w:t>);</w:t>
-      </w:r>
-    </w:p>
-    <w:p>
-      <w:pPr>
-        <w:pStyle w:val="code"/>
-      </w:pPr>
-      <w:r>
-        <w:rPr>
-          <w:noProof w:val="true"/>
-        </w:rPr>
-        <w:t/>
-      </w:r>
-    </w:p>
-    <w:p>
-      <w:pPr>
-        <w:pStyle w:val="code"/>
-      </w:pPr>
-      <w:r>
-        <w:rPr>
-          <w:color w:val="008013"/>
-          <w:noProof w:val="true"/>
-        </w:rPr>
-        <w:t>% plot Moon SOI</w:t>
-      </w:r>
-    </w:p>
-    <w:p>
-      <w:pPr>
-        <w:pStyle w:val="code"/>
-      </w:pPr>
-      <w:r>
-        <w:rPr>
-          <w:noProof w:val="true"/>
-        </w:rPr>
-        <w:t/>
-      </w:r>
-    </w:p>
-    <w:p>
-      <w:pPr>
-        <w:pStyle w:val="code"/>
-      </w:pPr>
-      <w:r>
-        <w:rPr>
-          <w:noProof w:val="true"/>
-        </w:rPr>
-        <w:t>plot((m.soi * sind(te)) + rem, (m.soi * cosd(te)), </w:t>
-      </w:r>
-      <w:r>
-        <w:rPr>
-          <w:color w:val="a709f5"/>
-          <w:noProof w:val="true"/>
-        </w:rPr>
-        <w:t>'Color'</w:t>
-      </w:r>
-      <w:r>
-        <w:rPr>
-          <w:noProof w:val="true"/>
-        </w:rPr>
-        <w:t>, </w:t>
-      </w:r>
-      <w:r>
-        <w:rPr>
-          <w:color w:val="a709f5"/>
-          <w:noProof w:val="true"/>
-        </w:rPr>
-        <w:t>'r'</w:t>
-      </w:r>
-      <w:r>
-        <w:rPr>
-          <w:noProof w:val="true"/>
-        </w:rPr>
-        <w:t>);</w:t>
-      </w:r>
-    </w:p>
-    <w:p>
-      <w:pPr>
-        <w:pStyle w:val="code"/>
-      </w:pPr>
-      <w:r>
-        <w:rPr>
-          <w:color w:val="008013"/>
-          <w:noProof w:val="true"/>
-        </w:rPr>
-        <w:t>% lam = atand(r1(2)/(rem - r1(1)))</w:t>
-      </w:r>
-    </w:p>
-    <w:p>
-      <w:pPr>
-        <w:pStyle w:val="code"/>
-      </w:pPr>
-      <w:r>
-        <w:rPr>
-          <w:noProof w:val="true"/>
-        </w:rPr>
-        <w:t/>
-      </w:r>
-    </w:p>
-    <w:p>
-      <w:pPr>
-        <w:pStyle w:val="code"/>
-      </w:pPr>
-      <w:r>
-        <w:rPr>
-          <w:color w:val="008013"/>
-          <w:noProof w:val="true"/>
-        </w:rPr>
-        <w:t>% plot predicted transfer ellipse</w:t>
-      </w:r>
-    </w:p>
-    <w:p>
-      <w:pPr>
-        <w:pStyle w:val="code"/>
-      </w:pPr>
-      <w:r>
-        <w:rPr>
-          <w:noProof w:val="true"/>
-        </w:rPr>
-        <w:t>rvec = r1 - r0</w:t>
-      </w:r>
-    </w:p>
-    <w:altChunk r:id="rId35"/>
-    <w:p>
-      <w:pPr>
-        <w:pStyle w:val="code"/>
-      </w:pPr>
-      <w:r>
-        <w:rPr>
-          <w:color w:val="008013"/>
-          <w:noProof w:val="true"/>
-        </w:rPr>
-        <w:t>% x_ell = rvec(1) * sind(t)</w:t>
-      </w:r>
-    </w:p>
-    <w:p>
-      <w:pPr>
-        <w:pStyle w:val="code"/>
-      </w:pPr>
-      <w:r>
-        <w:rPr>
-          <w:color w:val="008013"/>
-          <w:noProof w:val="true"/>
-        </w:rPr>
-        <w:t>% y_ell = rp * cosd(t)</w:t>
-      </w:r>
-    </w:p>
-    <w:p>
-      <w:pPr>
-        <w:pStyle w:val="code"/>
-      </w:pPr>
-      <w:r>
-        <w:rPr>
-          <w:color w:val="008013"/>
-          <w:noProof w:val="true"/>
-        </w:rPr>
-        <w:t>% plot(x_ell + , y_ell, 'Color', 'b') </w:t>
-      </w:r>
-    </w:p>
-    <w:p>
-      <w:pPr>
-        <w:pStyle w:val="code"/>
-      </w:pPr>
-      <w:r>
-        <w:rPr>
-          <w:noProof w:val="true"/>
-        </w:rPr>
-        <w:t>plot([rem r1(1)], [0 0])</w:t>
-      </w:r>
-    </w:p>
-    <w:p>
-      <w:pPr>
-        <w:pStyle w:val="code"/>
-      </w:pPr>
-      <w:r>
-        <w:rPr>
-          <w:noProof w:val="true"/>
-        </w:rPr>
-        <w:t>plot([r1(1) r1(1)], [0 r1(2)])</w:t>
+        <w:t>annotation(</w:t>
+      </w:r>
+      <w:r>
+        <w:rPr>
+          <w:color w:val="a709f5"/>
+          <w:noProof w:val="true"/>
+        </w:rPr>
+        <w:t>"arrow"</w:t>
+      </w:r>
+      <w:r>
+        <w:rPr>
+          <w:noProof w:val="true"/>
+        </w:rPr>
+        <w:t>, [0.7384 0.8135], [0.644 0.715])</w:t>
+      </w:r>
+    </w:p>
+    <w:p>
+      <w:pPr>
+        <w:pStyle w:val="code"/>
+      </w:pPr>
+      <w:r>
+        <w:rPr>
+          <w:noProof w:val="true"/>
+        </w:rPr>
+        <w:t>annotation(</w:t>
+      </w:r>
+      <w:r>
+        <w:rPr>
+          <w:color w:val="a709f5"/>
+          <w:noProof w:val="true"/>
+        </w:rPr>
+        <w:t>"arrow"</w:t>
+      </w:r>
+      <w:r>
+        <w:rPr>
+          <w:noProof w:val="true"/>
+        </w:rPr>
+        <w:t>, [0.2428 0.2416], [0.469 0.3675])</w:t>
+      </w:r>
+    </w:p>
+    <w:p>
+      <w:pPr>
+        <w:pStyle w:val="code"/>
+      </w:pPr>
+      <w:r>
+        <w:rPr>
+          <w:noProof w:val="true"/>
+        </w:rPr>
+        <w:t>xlim([-91787 483976])</w:t>
+      </w:r>
+    </w:p>
+    <w:p>
+      <w:pPr>
+        <w:pStyle w:val="code"/>
+      </w:pPr>
+      <w:r>
+        <w:rPr>
+          <w:noProof w:val="true"/>
+        </w:rPr>
+        <w:t>ylim([-127609 160273])</w:t>
+      </w:r>
+    </w:p>
+    <w:p>
+      <w:pPr>
+        <w:pStyle w:val="code"/>
+      </w:pPr>
+      <w:r>
+        <w:rPr>
+          <w:noProof w:val="true"/>
+        </w:rPr>
+        <w:t>xlabel(</w:t>
+      </w:r>
+      <w:r>
+        <w:rPr>
+          <w:color w:val="a709f5"/>
+          <w:noProof w:val="true"/>
+        </w:rPr>
+        <w:t>'x (km)'</w:t>
+      </w:r>
+      <w:r>
+        <w:rPr>
+          <w:noProof w:val="true"/>
+        </w:rPr>
+        <w:t>)</w:t>
+      </w:r>
+    </w:p>
+    <w:p>
+      <w:pPr>
+        <w:pStyle w:val="code"/>
+      </w:pPr>
+      <w:r>
+        <w:rPr>
+          <w:noProof w:val="true"/>
+        </w:rPr>
+        <w:t>ylabel(</w:t>
+      </w:r>
+      <w:r>
+        <w:rPr>
+          <w:color w:val="a709f5"/>
+          <w:noProof w:val="true"/>
+        </w:rPr>
+        <w:t>'y (km)'</w:t>
+      </w:r>
+      <w:r>
+        <w:rPr>
+          <w:noProof w:val="true"/>
+        </w:rPr>
+        <w:t>)</w:t>
       </w:r>
     </w:p>
     <w:p>
@@ -2346,17 +2290,15 @@
         <w:t>off</w:t>
       </w:r>
     </w:p>
-    <w:altChunk r:id="rId36"/>
-    <w:p>
-      <w:pPr>
-        <w:pStyle w:val="code"/>
-      </w:pPr>
-      <w:r>
-        <w:rPr>
-          <w:color w:val="008013"/>
-          <w:noProof w:val="true"/>
-        </w:rPr>
-        <w:t>% Unit vectors of position vectors r0 and r1</w:t>
+    <w:altChunk r:id="rId27"/>
+    <w:p>
+      <w:pPr>
+        <w:pStyle w:val="text"/>
+        <w:jc w:val="left"/>
+      </w:pPr>
+      <w:r>
+        <w:rPr/>
+        <w:t>Unit vectors of position vectors r0 and r1</w:t>
       </w:r>
     </w:p>
     <w:p>
@@ -2401,29 +2343,6 @@
           <w:noProof w:val="true"/>
         </w:rPr>
         <w:t>u1 = r1/r1mag;</w:t>
-      </w:r>
-    </w:p>
-    <w:p>
-      <w:pPr>
-        <w:pStyle w:val="code"/>
-      </w:pPr>
-      <w:r>
-        <w:rPr>
-          <w:noProof w:val="true"/>
-        </w:rPr>
-        <w:t/>
-      </w:r>
-    </w:p>
-    <w:p>
-      <w:pPr>
-        <w:pStyle w:val="code"/>
-      </w:pPr>
-      <w:r>
-        <w:rPr>
-          <w:color w:val="008013"/>
-          <w:noProof w:val="true"/>
-        </w:rPr>
-        <w:t>% Lagrange Coefficients</w:t>
       </w:r>
     </w:p>
     <w:p>
@@ -2457,7 +2376,7 @@
                     <pic:cNvPicPr/>
                   </pic:nvPicPr>
                   <pic:blipFill>
-                    <a:blip r:embed="rId37"/>
+                    <a:blip r:embed="rId28"/>
                     <a:stretch>
                       <a:fillRect/>
                     </a:stretch>
@@ -2489,199 +2408,28 @@
         <w:rPr>
           <w:noProof w:val="true"/>
         </w:rPr>
-        <w:t>sweep = acosd(dot(u0, u1))</w:t>
-      </w:r>
-    </w:p>
-    <w:altChunk r:id="rId38"/>
-    <w:p>
-      <w:pPr>
-        <w:pStyle w:val="code"/>
-      </w:pPr>
-      <w:r>
-        <w:rPr>
-          <w:noProof w:val="true"/>
-        </w:rPr>
-        <w:t>h1 = (sqrt(mu*r0mag))*(sqrt( (1 - cosd(sweep)) / ((r0mag/r1mag) + sind(sweep)*tand(gamma) - cosd(sweep)) ))</w:t>
-      </w:r>
-    </w:p>
-    <w:altChunk r:id="rId39"/>
-    <w:p>
-      <w:pPr>
-        <w:pStyle w:val="code"/>
-      </w:pPr>
-      <w:r>
-        <w:rPr>
-          <w:noProof w:val="true"/>
-        </w:rPr>
-        <w:t>f = 1 - (mu*r1mag/(h1^2))*(1 - cosd(sweep))</w:t>
-      </w:r>
-    </w:p>
-    <w:altChunk r:id="rId40"/>
-    <w:p>
-      <w:pPr>
-        <w:pStyle w:val="code"/>
-      </w:pPr>
-      <w:r>
-        <w:rPr>
-          <w:noProof w:val="true"/>
-        </w:rPr>
-        <w:t>g = (r0mag*r1mag/h1)*(sind(sweep))</w:t>
-      </w:r>
-    </w:p>
-    <w:altChunk r:id="rId41"/>
-    <w:p>
-      <w:pPr>
-        <w:pStyle w:val="code"/>
-      </w:pPr>
-      <w:r>
-        <w:rPr>
-          <w:noProof w:val="true"/>
-        </w:rPr>
-        <w:t>g_dot = 1 - (mu*r0mag/(h1^2))*(1 - cosd(sweep))</w:t>
-      </w:r>
-    </w:p>
-    <w:altChunk r:id="rId42"/>
-    <w:p>
-      <w:pPr>
-        <w:pStyle w:val="code"/>
-      </w:pPr>
+        <w:t>sweep = acosd(dot(u0, u1))  </w:t>
+      </w:r>
       <w:r>
         <w:rPr>
           <w:color w:val="008013"/>
           <w:noProof w:val="true"/>
         </w:rPr>
-        <w:t>% Velocities vectors</w:t>
-      </w:r>
-    </w:p>
-    <w:p>
-      <w:pPr>
-        <w:pStyle w:val="code"/>
-      </w:pPr>
-      <w:r>
-        <w:rPr>
-          <w:noProof w:val="true"/>
-        </w:rPr>
-        <w:t>v0 = (1/g)*(r1 - f.*r0)</w:t>
-      </w:r>
-    </w:p>
-    <w:altChunk r:id="rId43"/>
-    <w:p>
-      <w:pPr>
-        <w:pStyle w:val="code"/>
-      </w:pPr>
-      <w:r>
-        <w:rPr>
-          <w:noProof w:val="true"/>
-        </w:rPr>
-        <w:t>v0mag = norm(v0)</w:t>
-      </w:r>
-    </w:p>
-    <w:altChunk r:id="rId44"/>
-    <w:p>
-      <w:pPr>
-        <w:pStyle w:val="code"/>
-      </w:pPr>
-      <w:r>
-        <w:rPr>
-          <w:noProof w:val="true"/>
-        </w:rPr>
-        <w:t>vr0 = dot(v0, u0)</w:t>
-      </w:r>
-    </w:p>
-    <w:altChunk r:id="rId45"/>
-    <w:p>
-      <w:pPr>
-        <w:pStyle w:val="code"/>
-      </w:pPr>
-      <w:r>
-        <w:rPr>
-          <w:noProof w:val="true"/>
-        </w:rPr>
-        <w:t>v1 = (1/g)*(g_dot.*r1 - r0)</w:t>
-      </w:r>
-    </w:p>
-    <w:altChunk r:id="rId46"/>
-    <w:p>
-      <w:pPr>
-        <w:pStyle w:val="code"/>
-      </w:pPr>
-      <w:r>
-        <w:rPr>
-          <w:noProof w:val="true"/>
-        </w:rPr>
-        <w:t>v1mag = norm(v1)</w:t>
-      </w:r>
-    </w:p>
-    <w:altChunk r:id="rId47"/>
-    <w:p>
-      <w:pPr>
-        <w:pStyle w:val="code"/>
-      </w:pPr>
-      <w:r>
-        <w:rPr>
-          <w:noProof w:val="true"/>
-        </w:rPr>
-        <w:t>vr1 = dot(v1, u1)</w:t>
-      </w:r>
-    </w:p>
-    <w:altChunk r:id="rId48"/>
-    <w:p>
-      <w:pPr>
-        <w:pStyle w:val="code"/>
-      </w:pPr>
-      <w:r>
-        <w:rPr>
-          <w:noProof w:val="true"/>
-        </w:rPr>
-        <w:t>dV0 = sqrt(po.v^2 + v0mag^2 - 2*po.v*v0mag*cosd(gamma)) </w:t>
-      </w:r>
-      <w:r>
-        <w:rPr>
-          <w:color w:val="008013"/>
-          <w:noProof w:val="true"/>
-        </w:rPr>
-        <w:t>% Delta V (TLI)</w:t>
-      </w:r>
-    </w:p>
-    <w:altChunk r:id="rId49"/>
-    <w:p>
-      <w:pPr>
-        <w:pStyle w:val="code"/>
-      </w:pPr>
-      <w:r>
-        <w:rPr>
-          <w:noProof w:val="true"/>
-        </w:rPr>
-        <w:t>e1 = (1/mu)*((v0mag^2 - (mu/r0mag))*r0 - r0mag*vr0*v0)  </w:t>
-      </w:r>
-      <w:r>
-        <w:rPr>
-          <w:color w:val="008013"/>
-          <w:noProof w:val="true"/>
-        </w:rPr>
-        <w:t>% Eccentricity vector of translunar trajectory</w:t>
-      </w:r>
-    </w:p>
-    <w:altChunk r:id="rId50"/>
-    <w:p>
-      <w:pPr>
-        <w:pStyle w:val="code"/>
-      </w:pPr>
-      <w:r>
-        <w:rPr>
-          <w:noProof w:val="true"/>
-        </w:rPr>
-        <w:t>e1mag = norm(e1)   </w:t>
-      </w:r>
-      <w:r>
-        <w:rPr>
-          <w:color w:val="008013"/>
-          <w:noProof w:val="true"/>
-        </w:rPr>
-        <w:t>% Eccentricity of translunar trajectory</w:t>
-      </w:r>
-    </w:p>
-    <w:altChunk r:id="rId51"/>
+        <w:t>% degrees</w:t>
+      </w:r>
+    </w:p>
+    <w:altChunk r:id="rId29"/>
+    <w:p>
+      <w:pPr>
+        <w:pStyle w:val="code"/>
+      </w:pPr>
+      <w:r>
+        <w:rPr>
+          <w:noProof w:val="true"/>
+        </w:rPr>
+        <w:t>h1 = (sqrt(mu*r0mag))*(sqrt( (1 - cosd(sweep)) / ((r0mag/r1mag) + sind(sweep)*tand(gamma) - cosd(sweep)) ));</w:t>
+      </w:r>
+    </w:p>
     <w:p>
       <w:pPr>
         <w:pStyle w:val="text"/>
@@ -2689,107 +2437,53 @@
       </w:pPr>
       <w:r>
         <w:rPr/>
-        <w:t>Perifocal Unit Vectors</w:t>
-      </w:r>
-    </w:p>
-    <w:p>
-      <w:pPr>
-        <w:pStyle w:val="code"/>
-      </w:pPr>
-      <w:r>
-        <w:rPr>
-          <w:noProof w:val="true"/>
-        </w:rPr>
-        <w:t>p1 = e1/e1mag</w:t>
-      </w:r>
-    </w:p>
-    <w:altChunk r:id="rId52"/>
-    <w:p>
-      <w:pPr>
-        <w:pStyle w:val="code"/>
-      </w:pPr>
-      <w:r>
-        <w:rPr>
-          <w:noProof w:val="true"/>
-        </w:rPr>
-        <w:t>w1 = cross(r1, v1)/h1</w:t>
-      </w:r>
-    </w:p>
-    <w:altChunk r:id="rId53"/>
-    <w:p>
-      <w:pPr>
-        <w:pStyle w:val="code"/>
-      </w:pPr>
-      <w:r>
-        <w:rPr>
-          <w:noProof w:val="true"/>
-        </w:rPr>
-        <w:t>q1 = cross(w1, p1)</w:t>
-      </w:r>
-    </w:p>
-    <w:altChunk r:id="rId54"/>
-    <w:p>
-      <w:pPr>
-        <w:pStyle w:val="code"/>
-      </w:pPr>
-      <w:r>
-        <w:rPr>
-          <w:noProof w:val="true"/>
-        </w:rPr>
-        <w:t>a1 = (h1^2/mu)*(1/(1 - (e1mag)^2)) </w:t>
-      </w:r>
-      <w:r>
-        <w:rPr>
-          <w:color w:val="008013"/>
-          <w:noProof w:val="true"/>
-        </w:rPr>
-        <w:t>% Semimajor axis of transfer ellipse</w:t>
-      </w:r>
-    </w:p>
-    <w:altChunk r:id="rId55"/>
-    <w:p>
-      <w:pPr>
-        <w:pStyle w:val="code"/>
-      </w:pPr>
-      <w:r>
-        <w:rPr>
-          <w:noProof w:val="true"/>
-        </w:rPr>
-        <w:t>T1 = 2*pi*sqrt((a1^3)/mu)   </w:t>
-      </w:r>
-      <w:r>
-        <w:rPr>
-          <w:color w:val="008013"/>
-          <w:noProof w:val="true"/>
-        </w:rPr>
-        <w:t>% Period of TLJ in Seconds</w:t>
-      </w:r>
-    </w:p>
-    <w:altChunk r:id="rId56"/>
-    <w:p>
-      <w:pPr>
-        <w:pStyle w:val="code"/>
-      </w:pPr>
-      <w:r>
-        <w:rPr>
-          <w:noProof w:val="true"/>
-        </w:rPr>
-        <w:t>theta0 = acosd(dot(p1, u0))</w:t>
-      </w:r>
-    </w:p>
-    <w:altChunk r:id="rId57"/>
-    <w:p>
-      <w:pPr>
-        <w:pStyle w:val="code"/>
-      </w:pPr>
-      <w:r>
-        <w:rPr>
-          <w:noProof w:val="true"/>
-        </w:rPr>
-        <w:t>theta1 = theta0 + sweep</w:t>
-      </w:r>
-    </w:p>
-    <w:altChunk r:id="rId58"/>
+        <w:t>Lagrange Coefficients:</w:t>
+      </w:r>
+    </w:p>
+    <w:p>
+      <w:pPr>
+        <w:pStyle w:val="code"/>
+      </w:pPr>
+      <w:r>
+        <w:rPr>
+          <w:noProof w:val="true"/>
+        </w:rPr>
+        <w:t>f = 1 - (mu*r1mag/(h1^2))*(1 - cosd(sweep));</w:t>
+      </w:r>
+    </w:p>
+    <w:p>
+      <w:pPr>
+        <w:pStyle w:val="code"/>
+      </w:pPr>
+      <w:r>
+        <w:rPr>
+          <w:noProof w:val="true"/>
+        </w:rPr>
+        <w:t>g = (r0mag*r1mag/h1)*(sind(sweep));</w:t>
+      </w:r>
+    </w:p>
+    <w:p>
+      <w:pPr>
+        <w:pStyle w:val="code"/>
+      </w:pPr>
+      <w:r>
+        <w:rPr>
+          <w:noProof w:val="true"/>
+        </w:rPr>
+        <w:t>g_dot = 1 - (mu*r0mag/(h1^2))*(1 - cosd(sweep));</w:t>
+      </w:r>
+    </w:p>
+    <w:p>
+      <w:pPr>
+        <w:pStyle w:val="code"/>
+      </w:pPr>
+      <w:r>
+        <w:rPr>
+          <w:noProof w:val="true"/>
+        </w:rPr>
+        <w:t/>
+      </w:r>
+    </w:p>
     <w:p>
       <w:pPr>
         <w:pStyle w:val="text"/>
@@ -2797,6 +2491,245 @@
       </w:pPr>
       <w:r>
         <w:rPr/>
+        <w:t>Velocity vectors</w:t>
+      </w:r>
+    </w:p>
+    <w:p>
+      <w:pPr>
+        <w:pStyle w:val="code"/>
+      </w:pPr>
+      <w:r>
+        <w:rPr>
+          <w:noProof w:val="true"/>
+        </w:rPr>
+        <w:t>v0 = (1/g)*(r1 - f.*r0)</w:t>
+      </w:r>
+    </w:p>
+    <w:altChunk r:id="rId30"/>
+    <w:p>
+      <w:pPr>
+        <w:pStyle w:val="code"/>
+      </w:pPr>
+      <w:r>
+        <w:rPr>
+          <w:noProof w:val="true"/>
+        </w:rPr>
+        <w:t>v0mag = norm(v0)</w:t>
+      </w:r>
+    </w:p>
+    <w:altChunk r:id="rId31"/>
+    <w:p>
+      <w:pPr>
+        <w:pStyle w:val="code"/>
+      </w:pPr>
+      <w:r>
+        <w:rPr>
+          <w:noProof w:val="true"/>
+        </w:rPr>
+        <w:t>vr0 = dot(v0, u0);</w:t>
+      </w:r>
+    </w:p>
+    <w:p>
+      <w:pPr>
+        <w:pStyle w:val="code"/>
+      </w:pPr>
+      <w:r>
+        <w:rPr>
+          <w:noProof w:val="true"/>
+        </w:rPr>
+        <w:t>v1 = (1/g)*(g_dot.*r1 - r0)</w:t>
+      </w:r>
+    </w:p>
+    <w:altChunk r:id="rId32"/>
+    <w:p>
+      <w:pPr>
+        <w:pStyle w:val="code"/>
+      </w:pPr>
+      <w:r>
+        <w:rPr>
+          <w:noProof w:val="true"/>
+        </w:rPr>
+        <w:t>v1mag = norm(v1)</w:t>
+      </w:r>
+    </w:p>
+    <w:altChunk r:id="rId33"/>
+    <w:p>
+      <w:pPr>
+        <w:pStyle w:val="code"/>
+      </w:pPr>
+      <w:r>
+        <w:rPr>
+          <w:noProof w:val="true"/>
+        </w:rPr>
+        <w:t>vr1 = dot(v1, u1);</w:t>
+      </w:r>
+    </w:p>
+    <w:p>
+      <w:pPr>
+        <w:pStyle w:val="code"/>
+      </w:pPr>
+      <w:r>
+        <w:rPr>
+          <w:noProof w:val="true"/>
+        </w:rPr>
+        <w:t>dV0 = sqrt(po.v^2 + v0mag^2 - 2*po.v*v0mag*cosd(gamma)) </w:t>
+      </w:r>
+      <w:r>
+        <w:rPr>
+          <w:color w:val="008013"/>
+          <w:noProof w:val="true"/>
+        </w:rPr>
+        <w:t>% Delta V (TLI)</w:t>
+      </w:r>
+    </w:p>
+    <w:altChunk r:id="rId34"/>
+    <w:p>
+      <w:pPr>
+        <w:pStyle w:val="code"/>
+      </w:pPr>
+      <w:r>
+        <w:rPr>
+          <w:noProof w:val="true"/>
+        </w:rPr>
+        <w:t>e1 = (1/mu)*((v0mag^2 - (mu/r0mag))*r0 - r0mag*vr0*v0); </w:t>
+      </w:r>
+      <w:r>
+        <w:rPr>
+          <w:color w:val="008013"/>
+          <w:noProof w:val="true"/>
+        </w:rPr>
+        <w:t>% Eccentricity vector of translunar trajectory</w:t>
+      </w:r>
+    </w:p>
+    <w:p>
+      <w:pPr>
+        <w:pStyle w:val="code"/>
+      </w:pPr>
+      <w:r>
+        <w:rPr>
+          <w:noProof w:val="true"/>
+        </w:rPr>
+        <w:t>e1mag = norm(e1)                                        </w:t>
+      </w:r>
+      <w:r>
+        <w:rPr>
+          <w:color w:val="008013"/>
+          <w:noProof w:val="true"/>
+        </w:rPr>
+        <w:t>% Eccentricity of translunar trajectory</w:t>
+      </w:r>
+    </w:p>
+    <w:altChunk r:id="rId35"/>
+    <w:p>
+      <w:pPr>
+        <w:pStyle w:val="text"/>
+        <w:jc w:val="left"/>
+      </w:pPr>
+      <w:r>
+        <w:rPr/>
+        <w:t>Perifocal Unit Vectors</w:t>
+      </w:r>
+    </w:p>
+    <w:p>
+      <w:pPr>
+        <w:pStyle w:val="code"/>
+      </w:pPr>
+      <w:r>
+        <w:rPr>
+          <w:noProof w:val="true"/>
+        </w:rPr>
+        <w:t>p1 = e1/e1mag;</w:t>
+      </w:r>
+    </w:p>
+    <w:p>
+      <w:pPr>
+        <w:pStyle w:val="code"/>
+      </w:pPr>
+      <w:r>
+        <w:rPr>
+          <w:noProof w:val="true"/>
+        </w:rPr>
+        <w:t>w1 = cross(r1, v1)/h1;</w:t>
+      </w:r>
+    </w:p>
+    <w:p>
+      <w:pPr>
+        <w:pStyle w:val="code"/>
+      </w:pPr>
+      <w:r>
+        <w:rPr>
+          <w:noProof w:val="true"/>
+        </w:rPr>
+        <w:t>q1 = cross(w1, p1);</w:t>
+      </w:r>
+    </w:p>
+    <w:p>
+      <w:pPr>
+        <w:pStyle w:val="code"/>
+      </w:pPr>
+      <w:r>
+        <w:rPr>
+          <w:noProof w:val="true"/>
+        </w:rPr>
+        <w:t>a1 = (h1^2/mu)*(1/(1 - (e1mag)^2))  </w:t>
+      </w:r>
+      <w:r>
+        <w:rPr>
+          <w:color w:val="008013"/>
+          <w:noProof w:val="true"/>
+        </w:rPr>
+        <w:t>% Semimajor axis of transfer ellipse</w:t>
+      </w:r>
+    </w:p>
+    <w:altChunk r:id="rId36"/>
+    <w:p>
+      <w:pPr>
+        <w:pStyle w:val="code"/>
+      </w:pPr>
+      <w:r>
+        <w:rPr>
+          <w:noProof w:val="true"/>
+        </w:rPr>
+        <w:t>T1 = 2*pi*sqrt((a1^3)/mu)           </w:t>
+      </w:r>
+      <w:r>
+        <w:rPr>
+          <w:color w:val="008013"/>
+          <w:noProof w:val="true"/>
+        </w:rPr>
+        <w:t>% Period of Translunar Trajectory in Seconds</w:t>
+      </w:r>
+    </w:p>
+    <w:altChunk r:id="rId37"/>
+    <w:p>
+      <w:pPr>
+        <w:pStyle w:val="code"/>
+      </w:pPr>
+      <w:r>
+        <w:rPr>
+          <w:noProof w:val="true"/>
+        </w:rPr>
+        <w:t>theta0 = acosd(dot(p1, u0));</w:t>
+      </w:r>
+    </w:p>
+    <w:p>
+      <w:pPr>
+        <w:pStyle w:val="code"/>
+      </w:pPr>
+      <w:r>
+        <w:rPr>
+          <w:noProof w:val="true"/>
+        </w:rPr>
+        <w:t>theta1 = theta0 + sweep;</w:t>
+      </w:r>
+    </w:p>
+    <w:p>
+      <w:pPr>
+        <w:pStyle w:val="text"/>
+        <w:jc w:val="left"/>
+      </w:pPr>
+      <w:r>
+        <w:rPr/>
         <w:t>Time of TLI and time of arrival at patch point:</w:t>
       </w:r>
     </w:p>
@@ -2841,10 +2774,9 @@
         <w:rPr>
           <w:noProof w:val="true"/>
         </w:rPr>
-        <w:t>t0 = Tterm*( term0 - (e1mag*sin(term0)) )</w:t>
-      </w:r>
-    </w:p>
-    <w:altChunk r:id="rId59"/>
+        <w:t>t0 = Tterm*( term0 - (e1mag*sin(term0)) );</w:t>
+      </w:r>
+    </w:p>
     <w:p>
       <w:pPr>
         <w:pStyle w:val="code"/>
@@ -2864,10 +2796,9 @@
         <w:rPr>
           <w:noProof w:val="true"/>
         </w:rPr>
-        <w:t>t1 = Tterm*( term1 - (e1mag*sin(term1)) )</w:t>
-      </w:r>
-    </w:p>
-    <w:altChunk r:id="rId60"/>
+        <w:t>t1 = Tterm*( term1 - (e1mag*sin(term1)) );</w:t>
+      </w:r>
+    </w:p>
     <w:p>
       <w:pPr>
         <w:pStyle w:val="code"/>
@@ -2879,7 +2810,7 @@
         <w:t>T.tli = t1 - t0</w:t>
       </w:r>
     </w:p>
-    <w:altChunk r:id="rId61"/>
+    <w:altChunk r:id="rId38"/>
     <w:p>
       <w:pPr>
         <w:pStyle w:val="text"/>
@@ -2905,7 +2836,7 @@
                     <pic:cNvPicPr/>
                   </pic:nvPicPr>
                   <pic:blipFill>
-                    <a:blip r:embed="rId62"/>
+                    <a:blip r:embed="rId39"/>
                     <a:stretch>
                       <a:fillRect/>
                     </a:stretch>
@@ -2948,7 +2879,7 @@
                     <pic:cNvPicPr/>
                   </pic:nvPicPr>
                   <pic:blipFill>
-                    <a:blip r:embed="rId63"/>
+                    <a:blip r:embed="rId40"/>
                     <a:stretch>
                       <a:fillRect/>
                     </a:stretch>
@@ -3031,7 +2962,7 @@
         <w:t>m.V = [0 sqrt(mu/rem) 0]</w:t>
       </w:r>
     </w:p>
-    <w:altChunk r:id="rId64"/>
+    <w:altChunk r:id="rId41"/>
     <w:p>
       <w:pPr>
         <w:pStyle w:val="text"/>
@@ -3060,7 +2991,7 @@
         <w:t>% Position Vector of Lunar Arrival relative to Moon</w:t>
       </w:r>
     </w:p>
-    <w:altChunk r:id="rId65"/>
+    <w:altChunk r:id="rId42"/>
     <w:p>
       <w:pPr>
         <w:pStyle w:val="code"/>
@@ -3101,7 +3032,7 @@
         <w:t>v2 = v1 - m.V</w:t>
       </w:r>
     </w:p>
-    <w:altChunk r:id="rId66"/>
+    <w:altChunk r:id="rId43"/>
     <w:p>
       <w:pPr>
         <w:pStyle w:val="code"/>
@@ -3113,67 +3044,70 @@
         <w:t>v2mag = norm(v2)</w:t>
       </w:r>
     </w:p>
-    <w:altChunk r:id="rId67"/>
-    <w:p>
-      <w:pPr>
-        <w:pStyle w:val="code"/>
-      </w:pPr>
-      <w:r>
-        <w:rPr>
-          <w:noProof w:val="true"/>
-        </w:rPr>
-        <w:t>vr2 = dot(v2, u2)</w:t>
-      </w:r>
-    </w:p>
-    <w:altChunk r:id="rId68"/>
-    <w:p>
-      <w:pPr>
-        <w:pStyle w:val="code"/>
-      </w:pPr>
-      <w:r>
-        <w:rPr>
-          <w:noProof w:val="true"/>
-        </w:rPr>
-        <w:t>h2 = cross(r2, v2)</w:t>
-      </w:r>
-    </w:p>
-    <w:altChunk r:id="rId69"/>
-    <w:p>
-      <w:pPr>
-        <w:pStyle w:val="code"/>
-      </w:pPr>
-      <w:r>
-        <w:rPr>
-          <w:noProof w:val="true"/>
-        </w:rPr>
-        <w:t>h2mag = norm(h2)</w:t>
-      </w:r>
-    </w:p>
-    <w:altChunk r:id="rId70"/>
-    <w:p>
-      <w:pPr>
-        <w:pStyle w:val="code"/>
-      </w:pPr>
-      <w:r>
-        <w:rPr>
-          <w:noProof w:val="true"/>
-        </w:rPr>
-        <w:t>e2 = ((cross(v2, h2))/m.mu) - u2</w:t>
-      </w:r>
-    </w:p>
-    <w:altChunk r:id="rId71"/>
-    <w:p>
-      <w:pPr>
-        <w:pStyle w:val="code"/>
-      </w:pPr>
-      <w:r>
-        <w:rPr>
-          <w:noProof w:val="true"/>
-        </w:rPr>
-        <w:t>e2mag = norm(e2)</w:t>
-      </w:r>
-    </w:p>
-    <w:altChunk r:id="rId72"/>
+    <w:altChunk r:id="rId44"/>
+    <w:p>
+      <w:pPr>
+        <w:pStyle w:val="code"/>
+      </w:pPr>
+      <w:r>
+        <w:rPr>
+          <w:noProof w:val="true"/>
+        </w:rPr>
+        <w:t>vr2 = dot(v2, u2);</w:t>
+      </w:r>
+    </w:p>
+    <w:p>
+      <w:pPr>
+        <w:pStyle w:val="code"/>
+      </w:pPr>
+      <w:r>
+        <w:rPr>
+          <w:noProof w:val="true"/>
+        </w:rPr>
+        <w:t>h2 = cross(r2, v2);</w:t>
+      </w:r>
+    </w:p>
+    <w:p>
+      <w:pPr>
+        <w:pStyle w:val="code"/>
+      </w:pPr>
+      <w:r>
+        <w:rPr>
+          <w:noProof w:val="true"/>
+        </w:rPr>
+        <w:t>h2mag = norm(h2);</w:t>
+      </w:r>
+    </w:p>
+    <w:p>
+      <w:pPr>
+        <w:pStyle w:val="code"/>
+      </w:pPr>
+      <w:r>
+        <w:rPr>
+          <w:noProof w:val="true"/>
+        </w:rPr>
+        <w:t>e2 = ((cross(v2, h2))/m.mu) - u2;</w:t>
+      </w:r>
+    </w:p>
+    <w:p>
+      <w:pPr>
+        <w:pStyle w:val="code"/>
+      </w:pPr>
+      <w:r>
+        <w:rPr>
+          <w:noProof w:val="true"/>
+        </w:rPr>
+        <w:t>e2mag = norm(e2)    </w:t>
+      </w:r>
+      <w:r>
+        <w:rPr>
+          <w:color w:val="008013"/>
+          <w:noProof w:val="true"/>
+        </w:rPr>
+        <w:t>% eccentricity of hyperbola</w:t>
+      </w:r>
+    </w:p>
+    <w:altChunk r:id="rId45"/>
     <w:p>
       <w:pPr>
         <w:pStyle w:val="text"/>
@@ -3195,7 +3129,7 @@
         <w:t>m.rp = ((h2mag^2)/m.mu)*(1/(1+ e2mag))</w:t>
       </w:r>
     </w:p>
-    <w:altChunk r:id="rId73"/>
+    <w:altChunk r:id="rId46"/>
     <w:p>
       <w:pPr>
         <w:pStyle w:val="code"/>
@@ -3244,7 +3178,7 @@
         <w:t>)</w:t>
       </w:r>
     </w:p>
-    <w:altChunk r:id="rId74"/>
+    <w:altChunk r:id="rId47"/>
     <w:p>
       <w:pPr>
         <w:pStyle w:val="text"/>
@@ -3263,10 +3197,9 @@
         <w:rPr>
           <w:noProof w:val="true"/>
         </w:rPr>
-        <w:t>p2 = (e2/e2mag)</w:t>
-      </w:r>
-    </w:p>
-    <w:altChunk r:id="rId75"/>
+        <w:t>p2 = (e2/e2mag);</w:t>
+      </w:r>
+    </w:p>
     <w:p>
       <w:pPr>
         <w:pStyle w:val="text"/>
@@ -3288,7 +3221,7 @@
         <w:t>theta2 = 360 - acosd(dot(p2, u2))</w:t>
       </w:r>
     </w:p>
-    <w:altChunk r:id="rId76"/>
+    <w:altChunk r:id="rId48"/>
     <w:p>
       <w:pPr>
         <w:pStyle w:val="text"/>
@@ -3343,7 +3276,7 @@
         <w:t>t2 = one*( (e2mag*sinh(term2)) - 2*term2 )</w:t>
       </w:r>
     </w:p>
-    <w:altChunk r:id="rId77"/>
+    <w:altChunk r:id="rId49"/>
     <w:p>
       <w:pPr>
         <w:pStyle w:val="text"/>
@@ -3375,7 +3308,7 @@
         <w:t>T.perilune = 0 - t2</w:t>
       </w:r>
     </w:p>
-    <w:altChunk r:id="rId78"/>
+    <w:altChunk r:id="rId50"/>
     <w:p>
       <w:pPr>
         <w:pStyle w:val="heading"/>
@@ -3443,7 +3376,7 @@
         <w:t>T.translunar = 2*(T.tli + T.perilune)</w:t>
       </w:r>
     </w:p>
-    <w:altChunk r:id="rId79"/>
+    <w:altChunk r:id="rId51"/>
     <w:p>
       <w:pPr>
         <w:pStyle w:val="heading"/>
@@ -3486,10 +3419,9 @@
         <w:rPr>
           <w:noProof w:val="true"/>
         </w:rPr>
-        <w:t>beta rho0 H g</w:t>
-      </w:r>
-    </w:p>
-    <w:altChunk r:id="rId80"/>
+        <w:t>beta rho0 H ge</w:t>
+      </w:r>
+    </w:p>
     <w:p>
       <w:pPr>
         <w:pStyle w:val="code"/>
@@ -3509,7 +3441,7 @@
         <w:rPr>
           <w:noProof w:val="true"/>
         </w:rPr>
-        <w:t>m = 9300;</w:t>
+        <w:t>ms = 9300;</w:t>
       </w:r>
     </w:p>
     <w:p>
@@ -3523,7 +3455,7 @@
         <w:t>Cd = 1.5</w:t>
       </w:r>
     </w:p>
-    <w:altChunk r:id="rId81"/>
+    <w:altChunk r:id="rId52"/>
     <w:p>
       <w:pPr>
         <w:pStyle w:val="code"/>
@@ -3594,18 +3526,18 @@
         <w:rPr>
           <w:noProof w:val="true"/>
         </w:rPr>
-        <w:t>g = 9.81e-3;</w:t>
-      </w:r>
-    </w:p>
-    <w:p>
-      <w:pPr>
-        <w:pStyle w:val="code"/>
-      </w:pPr>
-      <w:r>
-        <w:rPr>
-          <w:noProof w:val="true"/>
-        </w:rPr>
-        <w:t>beta = (Cd*A)/(2*m);</w:t>
+        <w:t>ge = 9.81e-3;</w:t>
+      </w:r>
+    </w:p>
+    <w:p>
+      <w:pPr>
+        <w:pStyle w:val="code"/>
+      </w:pPr>
+      <w:r>
+        <w:rPr>
+          <w:noProof w:val="true"/>
+        </w:rPr>
+        <w:t>beta = (Cd*A)/(2*ms);</w:t>
       </w:r>
     </w:p>
     <w:p>
@@ -3649,6 +3581,28 @@
         <w:rPr>
           <w:noProof w:val="true"/>
         </w:rPr>
+        <w:t/>
+      </w:r>
+    </w:p>
+    <w:p>
+      <w:pPr>
+        <w:pStyle w:val="code"/>
+      </w:pPr>
+      <w:r>
+        <w:rPr>
+          <w:noProof w:val="true"/>
+        </w:rPr>
+        <w:t>fig2 = figure();</w:t>
+      </w:r>
+    </w:p>
+    <w:p>
+      <w:pPr>
+        <w:pStyle w:val="code"/>
+      </w:pPr>
+      <w:r>
+        <w:rPr>
+          <w:noProof w:val="true"/>
+        </w:rPr>
         <w:t>plot(y(:, 3), y(:, 4))</w:t>
       </w:r>
     </w:p>
@@ -3711,7 +3665,7 @@
         <w:t>grid</w:t>
       </w:r>
     </w:p>
-    <w:altChunk r:id="rId82"/>
+    <w:altChunk r:id="rId53"/>
     <w:p>
       <w:pPr>
         <w:pStyle w:val="code"/>
@@ -3723,7 +3677,7 @@
         <w:t>T.splashdown = ts(148) / (60*60)</w:t>
       </w:r>
     </w:p>
-    <w:altChunk r:id="rId83"/>
+    <w:altChunk r:id="rId54"/>
     <w:p>
       <w:pPr>
         <w:pStyle w:val="heading"/>
@@ -3797,40 +3751,40 @@
         <w:rPr>
           <w:noProof w:val="true"/>
         </w:rPr>
-        <w:t>T.system_check = T.parking + hours(T.sys);</w:t>
-      </w:r>
-    </w:p>
-    <w:p>
-      <w:pPr>
-        <w:pStyle w:val="code"/>
-      </w:pPr>
-      <w:r>
-        <w:rPr>
-          <w:noProof w:val="true"/>
-        </w:rPr>
-        <w:t>T.TranslunarInjection = T.system_check + hours(T.tli);</w:t>
-      </w:r>
-    </w:p>
-    <w:p>
-      <w:pPr>
-        <w:pStyle w:val="code"/>
-      </w:pPr>
-      <w:r>
-        <w:rPr>
-          <w:noProof w:val="true"/>
-        </w:rPr>
-        <w:t>T.Perilune = T.TranslunarInjection + hours(T.perilune);</w:t>
-      </w:r>
-    </w:p>
-    <w:p>
-      <w:pPr>
-        <w:pStyle w:val="code"/>
-      </w:pPr>
-      <w:r>
-        <w:rPr>
-          <w:noProof w:val="true"/>
-        </w:rPr>
-        <w:t>T.EarthArrival = T.system_check + hours(T.translunar);</w:t>
+        <w:t>T.system_check_end = T.parking + hours(T.sys);</w:t>
+      </w:r>
+    </w:p>
+    <w:p>
+      <w:pPr>
+        <w:pStyle w:val="code"/>
+      </w:pPr>
+      <w:r>
+        <w:rPr>
+          <w:noProof w:val="true"/>
+        </w:rPr>
+        <w:t>T.TranslunarInjection = T.system_check_end + hours(T.sys_to_tli);</w:t>
+      </w:r>
+    </w:p>
+    <w:p>
+      <w:pPr>
+        <w:pStyle w:val="code"/>
+      </w:pPr>
+      <w:r>
+        <w:rPr>
+          <w:noProof w:val="true"/>
+        </w:rPr>
+        <w:t>T.Perilune = T.TranslunarInjection + hours(T.tli) + hours(T.perilune);</w:t>
+      </w:r>
+    </w:p>
+    <w:p>
+      <w:pPr>
+        <w:pStyle w:val="code"/>
+      </w:pPr>
+      <w:r>
+        <w:rPr>
+          <w:noProof w:val="true"/>
+        </w:rPr>
+        <w:t>T.EarthArrival = T.TranslunarInjection + hours(T.translunar);</w:t>
       </w:r>
     </w:p>
     <w:p>
@@ -3981,7 +3935,7 @@
         <w:t>T</w:t>
       </w:r>
     </w:p>
-    <w:altChunk r:id="rId84"/>
+    <w:altChunk r:id="rId55"/>
     <w:p>
       <w:pPr>
         <w:pStyle w:val="code"/>
@@ -4019,7 +3973,7 @@
         <w:t>)</w:t>
       </w:r>
     </w:p>
-    <w:altChunk r:id="rId85"/>
+    <w:altChunk r:id="rId56"/>
     <w:p>
       <w:pPr>
         <w:pStyle w:val="code"/>
@@ -4070,7 +4024,45 @@
         <w:t>)</w:t>
       </w:r>
     </w:p>
-    <w:altChunk r:id="rId86"/>
+    <w:altChunk r:id="rId57"/>
+    <w:p>
+      <w:pPr>
+        <w:pStyle w:val="code"/>
+      </w:pPr>
+      <w:r>
+        <w:rPr>
+          <w:noProof w:val="true"/>
+        </w:rPr>
+        <w:t>disp(</w:t>
+      </w:r>
+      <w:r>
+        <w:rPr>
+          <w:color w:val="a709f5"/>
+          <w:noProof w:val="true"/>
+        </w:rPr>
+        <w:t>"Altitude of Perilune Approach = " </w:t>
+      </w:r>
+      <w:r>
+        <w:rPr>
+          <w:noProof w:val="true"/>
+        </w:rPr>
+        <w:t>+ m.z + </w:t>
+      </w:r>
+      <w:r>
+        <w:rPr>
+          <w:color w:val="a709f5"/>
+          <w:noProof w:val="true"/>
+        </w:rPr>
+        <w:t>" km"</w:t>
+      </w:r>
+      <w:r>
+        <w:rPr>
+          <w:noProof w:val="true"/>
+        </w:rPr>
+        <w:t>)</w:t>
+      </w:r>
+    </w:p>
+    <w:altChunk r:id="rId58"/>
     <w:p>
       <w:pPr>
         <w:pStyle w:val="code"/>
@@ -4111,7 +4103,7 @@
         <w:rPr>
           <w:noProof w:val="true"/>
         </w:rPr>
-        <w:t>beta rho0 H g</w:t>
+        <w:t>beta rho0 H ge</w:t>
       </w:r>
     </w:p>
     <w:p>
@@ -4155,7 +4147,7 @@
         <w:rPr>
           <w:noProof w:val="true"/>
         </w:rPr>
-        <w:t>      -beta*rho*v*y(2) - g;</w:t>
+        <w:t>      -beta*rho*v*y(2) - ge;</w:t>
       </w:r>
     </w:p>
     <w:p>
@@ -4429,8 +4421,8 @@
 
 <file path=metadata/coreProperties.xml><?xml version="1.0" encoding="utf-8"?>
 <cp:coreProperties xmlns:cp="http://schemas.openxmlformats.org/package/2006/metadata/core-properties" xmlns:dc="http://purl.org/dc/elements/1.1/" xmlns:dcmitype="http://purl.org/dc/dcmitype/" xmlns:dcterms="http://purl.org/dc/terms/" xmlns:xsi="http://www.w3.org/2001/XMLSchema-instance">
-  <dcterms:created xsi:type="dcterms:W3CDTF">2023-12-11T03:50:38Z</dcterms:created>
-  <dcterms:modified xsi:type="dcterms:W3CDTF">2023-12-11T03:50:38Z</dcterms:modified>
+  <dcterms:created xsi:type="dcterms:W3CDTF">2023-12-11T06:38:45Z</dcterms:created>
+  <dcterms:modified xsi:type="dcterms:W3CDTF">2023-12-11T06:38:45Z</dcterms:modified>
 </cp:coreProperties>
 </file>
 
@@ -4444,7 +4436,7 @@
 
 <file path=metadata/mwcorePropertiesExtension.xml><?xml version="1.0" encoding="utf-8"?>
 <mwcoreProperties xmlns="http://schemas.mathworks.com/package/2014/corePropertiesExtension">
-  <uuid>ad97aad0-1c68-43c7-b857-4b7909e95e2f</uuid>
+  <uuid>9903baea-5885-4566-9728-7822d887e92b</uuid>
 </mwcoreProperties>
 </file>
 

</xml_diff>